<commit_message>
Adding updated invoicer script
</commit_message>
<xml_diff>
--- a/Invoice_00006_Sixth Client Name_08-01-2024.docx
+++ b/Invoice_00006_Sixth Client Name_08-01-2024.docx
@@ -405,6 +405,378 @@
       </w:tr>
     </w:tbl>
     <w:p>
+      <w:r>
+        <w:br/>
+      </w:r>
+    </w:p>
+    <w:tbl>
+      <w:tblPr>
+        <w:tblW w:type="auto" w:w="0"/>
+        <w:tblLook w:firstColumn="1" w:firstRow="1" w:lastColumn="0" w:lastRow="0" w:noHBand="0" w:noVBand="1" w:val="04A0"/>
+      </w:tblPr>
+      <w:tblGrid>
+        <w:gridCol w:w="1872"/>
+        <w:gridCol w:w="1872"/>
+        <w:gridCol w:w="1872"/>
+        <w:gridCol w:w="1872"/>
+        <w:gridCol w:w="1872"/>
+      </w:tblGrid>
+      <w:tr>
+        <w:tc>
+          <w:tcPr>
+            <w:tcW w:type="dxa" w:w="1872"/>
+            <w:shd w:fill="ffffff"/>
+          </w:tcPr>
+          <w:p>
+            <w:pPr>
+              <w:jc w:val="center"/>
+            </w:pPr>
+            <w:r>
+              <w:rPr>
+                <w:rFonts w:ascii="Calibri" w:hAnsi="Calibri"/>
+                <w:b/>
+                <w:sz w:val="28"/>
+              </w:rPr>
+              <w:t>GARDENING SERVICES FROM 07-01-2024 TO 07-31-2024</w:t>
+            </w:r>
+          </w:p>
+        </w:tc>
+        <w:tc>
+          <w:tcPr>
+            <w:tcW w:type="dxa" w:w="1872"/>
+            <w:shd w:fill="ffffff"/>
+          </w:tcPr>
+          <w:p>
+            <w:pPr>
+              <w:jc w:val="center"/>
+            </w:pPr>
+            <w:r>
+              <w:rPr>
+                <w:rFonts w:ascii="Calibri" w:hAnsi="Calibri"/>
+                <w:b/>
+                <w:sz w:val="28"/>
+              </w:rPr>
+            </w:r>
+          </w:p>
+        </w:tc>
+        <w:tc>
+          <w:tcPr>
+            <w:tcW w:type="dxa" w:w="1872"/>
+            <w:shd w:fill="ffffff"/>
+          </w:tcPr>
+          <w:p>
+            <w:pPr>
+              <w:jc w:val="center"/>
+            </w:pPr>
+            <w:r>
+              <w:rPr>
+                <w:rFonts w:ascii="Calibri" w:hAnsi="Calibri"/>
+                <w:b/>
+                <w:sz w:val="28"/>
+              </w:rPr>
+              <w:t>WORK HOURS</w:t>
+            </w:r>
+          </w:p>
+        </w:tc>
+        <w:tc>
+          <w:tcPr>
+            <w:tcW w:type="dxa" w:w="1872"/>
+            <w:shd w:fill="ffffff"/>
+          </w:tcPr>
+          <w:p>
+            <w:pPr>
+              <w:jc w:val="center"/>
+            </w:pPr>
+            <w:r>
+              <w:rPr>
+                <w:rFonts w:ascii="Calibri" w:hAnsi="Calibri"/>
+                <w:b/>
+                <w:sz w:val="28"/>
+              </w:rPr>
+              <w:t>RATE</w:t>
+            </w:r>
+          </w:p>
+        </w:tc>
+        <w:tc>
+          <w:tcPr>
+            <w:tcW w:type="dxa" w:w="1872"/>
+            <w:shd w:fill="ffffff"/>
+          </w:tcPr>
+          <w:p>
+            <w:pPr>
+              <w:jc w:val="center"/>
+            </w:pPr>
+            <w:r>
+              <w:rPr>
+                <w:rFonts w:ascii="Calibri" w:hAnsi="Calibri"/>
+                <w:b/>
+                <w:sz w:val="28"/>
+              </w:rPr>
+              <w:t>COST</w:t>
+            </w:r>
+          </w:p>
+        </w:tc>
+      </w:tr>
+    </w:tbl>
+    <w:tbl>
+      <w:tblPr>
+        <w:tblW w:type="auto" w:w="0"/>
+        <w:tblLook w:firstColumn="1" w:firstRow="1" w:lastColumn="0" w:lastRow="0" w:noHBand="0" w:noVBand="1" w:val="04A0"/>
+      </w:tblPr>
+      <w:tblGrid>
+        <w:gridCol w:w="1872"/>
+        <w:gridCol w:w="1872"/>
+        <w:gridCol w:w="1872"/>
+        <w:gridCol w:w="1872"/>
+        <w:gridCol w:w="1872"/>
+      </w:tblGrid>
+      <w:tr>
+        <w:tc>
+          <w:tcPr>
+            <w:tcW w:type="dxa" w:w="1872"/>
+          </w:tcPr>
+          <w:p/>
+        </w:tc>
+        <w:tc>
+          <w:tcPr>
+            <w:tcW w:type="dxa" w:w="1872"/>
+          </w:tcPr>
+          <w:p/>
+        </w:tc>
+        <w:tc>
+          <w:tcPr>
+            <w:tcW w:type="dxa" w:w="1872"/>
+          </w:tcPr>
+          <w:p/>
+        </w:tc>
+        <w:tc>
+          <w:tcPr>
+            <w:tcW w:type="dxa" w:w="1872"/>
+          </w:tcPr>
+          <w:p/>
+        </w:tc>
+        <w:tc>
+          <w:tcPr>
+            <w:tcW w:type="dxa" w:w="1872"/>
+          </w:tcPr>
+          <w:p/>
+        </w:tc>
+      </w:tr>
+      <w:tr>
+        <w:tc>
+          <w:tcPr>
+            <w:tcW w:type="dxa" w:w="1872"/>
+          </w:tcPr>
+          <w:p>
+            <w:r>
+              <w:t>Spring cleanup and general maintenance</w:t>
+            </w:r>
+          </w:p>
+        </w:tc>
+        <w:tc>
+          <w:tcPr>
+            <w:tcW w:type="dxa" w:w="1872"/>
+          </w:tcPr>
+          <w:p>
+            <w:r>
+              <w:t>(1 ppl.)</w:t>
+            </w:r>
+          </w:p>
+        </w:tc>
+        <w:tc>
+          <w:tcPr>
+            <w:tcW w:type="dxa" w:w="1872"/>
+          </w:tcPr>
+          <w:p>
+            <w:r>
+              <w:t>3.0 h</w:t>
+            </w:r>
+          </w:p>
+        </w:tc>
+        <w:tc>
+          <w:tcPr>
+            <w:tcW w:type="dxa" w:w="1872"/>
+          </w:tcPr>
+          <w:p>
+            <w:r>
+              <w:t>$ 32/hr</w:t>
+            </w:r>
+          </w:p>
+        </w:tc>
+        <w:tc>
+          <w:tcPr>
+            <w:tcW w:type="dxa" w:w="1872"/>
+          </w:tcPr>
+          <w:p>
+            <w:r>
+              <w:t>96.0 $</w:t>
+            </w:r>
+          </w:p>
+        </w:tc>
+      </w:tr>
+      <w:tr>
+        <w:tc>
+          <w:tcPr>
+            <w:tcW w:type="dxa" w:w="1872"/>
+          </w:tcPr>
+          <w:p>
+            <w:r>
+              <w:t>Spring cleanup and general maintenance</w:t>
+            </w:r>
+          </w:p>
+        </w:tc>
+        <w:tc>
+          <w:tcPr>
+            <w:tcW w:type="dxa" w:w="1872"/>
+          </w:tcPr>
+          <w:p>
+            <w:r>
+              <w:t>(2 ppl.)</w:t>
+            </w:r>
+          </w:p>
+        </w:tc>
+        <w:tc>
+          <w:tcPr>
+            <w:tcW w:type="dxa" w:w="1872"/>
+          </w:tcPr>
+          <w:p>
+            <w:r>
+              <w:t>2.0 h</w:t>
+            </w:r>
+          </w:p>
+        </w:tc>
+        <w:tc>
+          <w:tcPr>
+            <w:tcW w:type="dxa" w:w="1872"/>
+          </w:tcPr>
+          <w:p>
+            <w:r>
+              <w:t>$ 65/hr</w:t>
+            </w:r>
+          </w:p>
+        </w:tc>
+        <w:tc>
+          <w:tcPr>
+            <w:tcW w:type="dxa" w:w="1872"/>
+          </w:tcPr>
+          <w:p>
+            <w:r>
+              <w:t>130.0 $</w:t>
+            </w:r>
+          </w:p>
+        </w:tc>
+      </w:tr>
+      <w:tr>
+        <w:tc>
+          <w:tcPr>
+            <w:tcW w:type="dxa" w:w="1872"/>
+          </w:tcPr>
+          <w:p>
+            <w:r>
+              <w:t>Disposal of debris &amp; weeding</w:t>
+            </w:r>
+          </w:p>
+        </w:tc>
+        <w:tc>
+          <w:tcPr>
+            <w:tcW w:type="dxa" w:w="1872"/>
+          </w:tcPr>
+          <w:p>
+            <w:r>
+              <w:t>(1 ppl.)</w:t>
+            </w:r>
+          </w:p>
+        </w:tc>
+        <w:tc>
+          <w:tcPr>
+            <w:tcW w:type="dxa" w:w="1872"/>
+          </w:tcPr>
+          <w:p>
+            <w:r>
+              <w:t>1.0 h</w:t>
+            </w:r>
+          </w:p>
+        </w:tc>
+        <w:tc>
+          <w:tcPr>
+            <w:tcW w:type="dxa" w:w="1872"/>
+          </w:tcPr>
+          <w:p>
+            <w:r>
+              <w:t>$ 32/hr</w:t>
+            </w:r>
+          </w:p>
+        </w:tc>
+        <w:tc>
+          <w:tcPr>
+            <w:tcW w:type="dxa" w:w="1872"/>
+          </w:tcPr>
+          <w:p>
+            <w:r>
+              <w:t>32.0 $</w:t>
+            </w:r>
+          </w:p>
+        </w:tc>
+      </w:tr>
+      <w:tr>
+        <w:tc>
+          <w:tcPr>
+            <w:tcW w:type="dxa" w:w="1872"/>
+          </w:tcPr>
+          <w:p>
+            <w:r>
+              <w:t>Disposal of debris &amp; weeding</w:t>
+            </w:r>
+          </w:p>
+        </w:tc>
+        <w:tc>
+          <w:tcPr>
+            <w:tcW w:type="dxa" w:w="1872"/>
+          </w:tcPr>
+          <w:p>
+            <w:r>
+              <w:t>(2 ppl.)</w:t>
+            </w:r>
+          </w:p>
+        </w:tc>
+        <w:tc>
+          <w:tcPr>
+            <w:tcW w:type="dxa" w:w="1872"/>
+          </w:tcPr>
+          <w:p>
+            <w:r>
+              <w:t>2.0 h</w:t>
+            </w:r>
+          </w:p>
+        </w:tc>
+        <w:tc>
+          <w:tcPr>
+            <w:tcW w:type="dxa" w:w="1872"/>
+          </w:tcPr>
+          <w:p>
+            <w:r>
+              <w:t>$ 65/hr</w:t>
+            </w:r>
+          </w:p>
+        </w:tc>
+        <w:tc>
+          <w:tcPr>
+            <w:tcW w:type="dxa" w:w="1872"/>
+          </w:tcPr>
+          <w:p>
+            <w:r>
+              <w:t>130.0 $</w:t>
+            </w:r>
+          </w:p>
+        </w:tc>
+      </w:tr>
+    </w:tbl>
+    <w:p>
+      <w:r>
+        <w:br/>
+      </w:r>
+    </w:p>
+    <w:p>
       <w:pPr>
         <w:jc w:val="center"/>
       </w:pPr>
@@ -427,7 +799,7 @@
       </w:pPr>
       <w:r>
         <w:rPr>
-          <w:rFonts w:ascii="Yu Gothic YU Semilight" w:hAnsi="Yu Gothic YU Semilight"/>
+          <w:rFonts w:ascii="Yu Gothic UI Semilight" w:hAnsi="Yu Gothic UI Semilight"/>
           <w:sz w:val="22"/>
         </w:rPr>
         <w:t>Please do not hesitate to let me know if you have questions or concerns.</w:t>
@@ -454,7 +826,7 @@
       </w:pPr>
       <w:r>
         <w:rPr>
-          <w:rFonts w:ascii="Yu Gothic YU Semilight" w:hAnsi="Yu Gothic YU Semilight"/>
+          <w:rFonts w:ascii="Yu Gothic UI Semilight" w:hAnsi="Yu Gothic UI Semilight"/>
           <w:sz w:val="28"/>
         </w:rPr>
         <w:t>Thank you!</w:t>

</xml_diff>

<commit_message>
Adding updates to code
</commit_message>
<xml_diff>
--- a/Invoice_00006_Sixth Client Name_08-01-2024.docx
+++ b/Invoice_00006_Sixth Client Name_08-01-2024.docx
@@ -415,17 +415,17 @@
         <w:tblLook w:firstColumn="1" w:firstRow="1" w:lastColumn="0" w:lastRow="0" w:noHBand="0" w:noVBand="1" w:val="04A0"/>
       </w:tblPr>
       <w:tblGrid>
-        <w:gridCol w:w="1872"/>
-        <w:gridCol w:w="1872"/>
-        <w:gridCol w:w="1872"/>
-        <w:gridCol w:w="1872"/>
-        <w:gridCol w:w="1872"/>
+        <w:gridCol w:w="2340"/>
+        <w:gridCol w:w="2340"/>
+        <w:gridCol w:w="2340"/>
+        <w:gridCol w:w="2340"/>
       </w:tblGrid>
       <w:tr>
         <w:tc>
           <w:tcPr>
-            <w:tcW w:type="dxa" w:w="1872"/>
+            <w:tcW w:type="dxa" w:w="4320"/>
             <w:shd w:fill="ffffff"/>
+            <w:shd w:fill="351c75"/>
           </w:tcPr>
           <w:p>
             <w:pPr>
@@ -443,26 +443,9 @@
         </w:tc>
         <w:tc>
           <w:tcPr>
-            <w:tcW w:type="dxa" w:w="1872"/>
+            <w:tcW w:type="dxa" w:w="2160"/>
             <w:shd w:fill="ffffff"/>
-          </w:tcPr>
-          <w:p>
-            <w:pPr>
-              <w:jc w:val="center"/>
-            </w:pPr>
-            <w:r>
-              <w:rPr>
-                <w:rFonts w:ascii="Calibri" w:hAnsi="Calibri"/>
-                <w:b/>
-                <w:sz w:val="28"/>
-              </w:rPr>
-            </w:r>
-          </w:p>
-        </w:tc>
-        <w:tc>
-          <w:tcPr>
-            <w:tcW w:type="dxa" w:w="1872"/>
-            <w:shd w:fill="ffffff"/>
+            <w:shd w:fill="351c75"/>
           </w:tcPr>
           <w:p>
             <w:pPr>
@@ -480,8 +463,9 @@
         </w:tc>
         <w:tc>
           <w:tcPr>
-            <w:tcW w:type="dxa" w:w="1872"/>
+            <w:tcW w:type="dxa" w:w="1440"/>
             <w:shd w:fill="ffffff"/>
+            <w:shd w:fill="351c75"/>
           </w:tcPr>
           <w:p>
             <w:pPr>
@@ -499,8 +483,9 @@
         </w:tc>
         <w:tc>
           <w:tcPr>
-            <w:tcW w:type="dxa" w:w="1872"/>
+            <w:tcW w:type="dxa" w:w="1440"/>
             <w:shd w:fill="ffffff"/>
+            <w:shd w:fill="351c75"/>
           </w:tcPr>
           <w:p>
             <w:pPr>
@@ -524,40 +509,33 @@
         <w:tblLook w:firstColumn="1" w:firstRow="1" w:lastColumn="0" w:lastRow="0" w:noHBand="0" w:noVBand="1" w:val="04A0"/>
       </w:tblPr>
       <w:tblGrid>
-        <w:gridCol w:w="1872"/>
-        <w:gridCol w:w="1872"/>
-        <w:gridCol w:w="1872"/>
-        <w:gridCol w:w="1872"/>
-        <w:gridCol w:w="1872"/>
+        <w:gridCol w:w="2340"/>
+        <w:gridCol w:w="2340"/>
+        <w:gridCol w:w="2340"/>
+        <w:gridCol w:w="2340"/>
       </w:tblGrid>
       <w:tr>
         <w:tc>
           <w:tcPr>
-            <w:tcW w:type="dxa" w:w="1872"/>
+            <w:tcW w:type="dxa" w:w="4320"/>
           </w:tcPr>
           <w:p/>
         </w:tc>
         <w:tc>
           <w:tcPr>
-            <w:tcW w:type="dxa" w:w="1872"/>
+            <w:tcW w:type="dxa" w:w="2160"/>
           </w:tcPr>
           <w:p/>
         </w:tc>
         <w:tc>
           <w:tcPr>
-            <w:tcW w:type="dxa" w:w="1872"/>
+            <w:tcW w:type="dxa" w:w="1440"/>
           </w:tcPr>
           <w:p/>
         </w:tc>
         <w:tc>
           <w:tcPr>
-            <w:tcW w:type="dxa" w:w="1872"/>
-          </w:tcPr>
-          <w:p/>
-        </w:tc>
-        <w:tc>
-          <w:tcPr>
-            <w:tcW w:type="dxa" w:w="1872"/>
+            <w:tcW w:type="dxa" w:w="1440"/>
           </w:tcPr>
           <w:p/>
         </w:tc>
@@ -565,7 +543,7 @@
       <w:tr>
         <w:tc>
           <w:tcPr>
-            <w:tcW w:type="dxa" w:w="1872"/>
+            <w:tcW w:type="dxa" w:w="4320"/>
           </w:tcPr>
           <w:p>
             <w:r>
@@ -575,27 +553,17 @@
         </w:tc>
         <w:tc>
           <w:tcPr>
-            <w:tcW w:type="dxa" w:w="1872"/>
-          </w:tcPr>
-          <w:p>
-            <w:r>
-              <w:t>(1 ppl.)</w:t>
-            </w:r>
-          </w:p>
-        </w:tc>
-        <w:tc>
-          <w:tcPr>
-            <w:tcW w:type="dxa" w:w="1872"/>
-          </w:tcPr>
-          <w:p>
-            <w:r>
-              <w:t>3.0 h</w:t>
-            </w:r>
-          </w:p>
-        </w:tc>
-        <w:tc>
-          <w:tcPr>
-            <w:tcW w:type="dxa" w:w="1872"/>
+            <w:tcW w:type="dxa" w:w="2160"/>
+          </w:tcPr>
+          <w:p>
+            <w:r>
+              <w:t>(1 pers.) 3.0 h</w:t>
+            </w:r>
+          </w:p>
+        </w:tc>
+        <w:tc>
+          <w:tcPr>
+            <w:tcW w:type="dxa" w:w="1440"/>
           </w:tcPr>
           <w:p>
             <w:r>
@@ -605,7 +573,7 @@
         </w:tc>
         <w:tc>
           <w:tcPr>
-            <w:tcW w:type="dxa" w:w="1872"/>
+            <w:tcW w:type="dxa" w:w="1440"/>
           </w:tcPr>
           <w:p>
             <w:r>
@@ -617,7 +585,7 @@
       <w:tr>
         <w:tc>
           <w:tcPr>
-            <w:tcW w:type="dxa" w:w="1872"/>
+            <w:tcW w:type="dxa" w:w="4320"/>
           </w:tcPr>
           <w:p>
             <w:r>
@@ -627,27 +595,17 @@
         </w:tc>
         <w:tc>
           <w:tcPr>
-            <w:tcW w:type="dxa" w:w="1872"/>
-          </w:tcPr>
-          <w:p>
-            <w:r>
-              <w:t>(2 ppl.)</w:t>
-            </w:r>
-          </w:p>
-        </w:tc>
-        <w:tc>
-          <w:tcPr>
-            <w:tcW w:type="dxa" w:w="1872"/>
-          </w:tcPr>
-          <w:p>
-            <w:r>
-              <w:t>2.0 h</w:t>
-            </w:r>
-          </w:p>
-        </w:tc>
-        <w:tc>
-          <w:tcPr>
-            <w:tcW w:type="dxa" w:w="1872"/>
+            <w:tcW w:type="dxa" w:w="2160"/>
+          </w:tcPr>
+          <w:p>
+            <w:r>
+              <w:t>(2 ppl.) 2.0 h</w:t>
+            </w:r>
+          </w:p>
+        </w:tc>
+        <w:tc>
+          <w:tcPr>
+            <w:tcW w:type="dxa" w:w="1440"/>
           </w:tcPr>
           <w:p>
             <w:r>
@@ -657,7 +615,7 @@
         </w:tc>
         <w:tc>
           <w:tcPr>
-            <w:tcW w:type="dxa" w:w="1872"/>
+            <w:tcW w:type="dxa" w:w="1440"/>
           </w:tcPr>
           <w:p>
             <w:r>
@@ -669,7 +627,7 @@
       <w:tr>
         <w:tc>
           <w:tcPr>
-            <w:tcW w:type="dxa" w:w="1872"/>
+            <w:tcW w:type="dxa" w:w="4320"/>
           </w:tcPr>
           <w:p>
             <w:r>
@@ -679,27 +637,17 @@
         </w:tc>
         <w:tc>
           <w:tcPr>
-            <w:tcW w:type="dxa" w:w="1872"/>
-          </w:tcPr>
-          <w:p>
-            <w:r>
-              <w:t>(1 ppl.)</w:t>
-            </w:r>
-          </w:p>
-        </w:tc>
-        <w:tc>
-          <w:tcPr>
-            <w:tcW w:type="dxa" w:w="1872"/>
-          </w:tcPr>
-          <w:p>
-            <w:r>
-              <w:t>1.0 h</w:t>
-            </w:r>
-          </w:p>
-        </w:tc>
-        <w:tc>
-          <w:tcPr>
-            <w:tcW w:type="dxa" w:w="1872"/>
+            <w:tcW w:type="dxa" w:w="2160"/>
+          </w:tcPr>
+          <w:p>
+            <w:r>
+              <w:t>(1 pers.) 1.0 h</w:t>
+            </w:r>
+          </w:p>
+        </w:tc>
+        <w:tc>
+          <w:tcPr>
+            <w:tcW w:type="dxa" w:w="1440"/>
           </w:tcPr>
           <w:p>
             <w:r>
@@ -709,7 +657,7 @@
         </w:tc>
         <w:tc>
           <w:tcPr>
-            <w:tcW w:type="dxa" w:w="1872"/>
+            <w:tcW w:type="dxa" w:w="1440"/>
           </w:tcPr>
           <w:p>
             <w:r>
@@ -721,7 +669,7 @@
       <w:tr>
         <w:tc>
           <w:tcPr>
-            <w:tcW w:type="dxa" w:w="1872"/>
+            <w:tcW w:type="dxa" w:w="4320"/>
           </w:tcPr>
           <w:p>
             <w:r>
@@ -731,27 +679,17 @@
         </w:tc>
         <w:tc>
           <w:tcPr>
-            <w:tcW w:type="dxa" w:w="1872"/>
-          </w:tcPr>
-          <w:p>
-            <w:r>
-              <w:t>(2 ppl.)</w:t>
-            </w:r>
-          </w:p>
-        </w:tc>
-        <w:tc>
-          <w:tcPr>
-            <w:tcW w:type="dxa" w:w="1872"/>
-          </w:tcPr>
-          <w:p>
-            <w:r>
-              <w:t>2.0 h</w:t>
-            </w:r>
-          </w:p>
-        </w:tc>
-        <w:tc>
-          <w:tcPr>
-            <w:tcW w:type="dxa" w:w="1872"/>
+            <w:tcW w:type="dxa" w:w="2160"/>
+          </w:tcPr>
+          <w:p>
+            <w:r>
+              <w:t>(2 ppl.) 2.0 h</w:t>
+            </w:r>
+          </w:p>
+        </w:tc>
+        <w:tc>
+          <w:tcPr>
+            <w:tcW w:type="dxa" w:w="1440"/>
           </w:tcPr>
           <w:p>
             <w:r>
@@ -761,11 +699,268 @@
         </w:tc>
         <w:tc>
           <w:tcPr>
-            <w:tcW w:type="dxa" w:w="1872"/>
+            <w:tcW w:type="dxa" w:w="1440"/>
           </w:tcPr>
           <w:p>
             <w:r>
               <w:t>130.0 $</w:t>
+            </w:r>
+          </w:p>
+        </w:tc>
+      </w:tr>
+    </w:tbl>
+    <w:tbl>
+      <w:tblPr>
+        <w:tblW w:type="auto" w:w="0"/>
+        <w:tblLook w:firstColumn="1" w:firstRow="1" w:lastColumn="0" w:lastRow="0" w:noHBand="0" w:noVBand="1" w:val="04A0"/>
+      </w:tblPr>
+      <w:tblGrid>
+        <w:gridCol w:w="2340"/>
+        <w:gridCol w:w="2340"/>
+        <w:gridCol w:w="2340"/>
+        <w:gridCol w:w="2340"/>
+      </w:tblGrid>
+      <w:tr>
+        <w:tc>
+          <w:tcPr>
+            <w:tcW w:type="dxa" w:w="4320"/>
+            <w:shd w:fill="ffffff"/>
+          </w:tcPr>
+          <w:p>
+            <w:pPr>
+              <w:jc w:val="center"/>
+            </w:pPr>
+            <w:r>
+              <w:rPr>
+                <w:rFonts w:ascii="Yu Gothic UI Semilight" w:hAnsi="Yu Gothic UI Semilight"/>
+                <w:sz w:val="26"/>
+              </w:rPr>
+              <w:t>Subtotal</w:t>
+            </w:r>
+          </w:p>
+        </w:tc>
+        <w:tc>
+          <w:tcPr>
+            <w:tcW w:type="dxa" w:w="2160"/>
+            <w:shd w:fill="ffffff"/>
+          </w:tcPr>
+          <w:p>
+            <w:pPr>
+              <w:jc w:val="center"/>
+            </w:pPr>
+            <w:r>
+              <w:rPr>
+                <w:rFonts w:ascii="Yu Gothic UI Semilight" w:hAnsi="Yu Gothic UI Semilight"/>
+                <w:sz w:val="26"/>
+              </w:rPr>
+            </w:r>
+          </w:p>
+        </w:tc>
+        <w:tc>
+          <w:tcPr>
+            <w:tcW w:type="dxa" w:w="1440"/>
+            <w:shd w:fill="ffffff"/>
+          </w:tcPr>
+          <w:p>
+            <w:pPr>
+              <w:jc w:val="center"/>
+            </w:pPr>
+            <w:r>
+              <w:rPr>
+                <w:rFonts w:ascii="Yu Gothic UI Semilight" w:hAnsi="Yu Gothic UI Semilight"/>
+                <w:sz w:val="26"/>
+              </w:rPr>
+            </w:r>
+          </w:p>
+        </w:tc>
+        <w:tc>
+          <w:tcPr>
+            <w:tcW w:type="dxa" w:w="1440"/>
+            <w:shd w:fill="ffffff"/>
+          </w:tcPr>
+          <w:p>
+            <w:pPr>
+              <w:jc w:val="center"/>
+            </w:pPr>
+            <w:r>
+              <w:rPr>
+                <w:rFonts w:ascii="Yu Gothic UI Semilight" w:hAnsi="Yu Gothic UI Semilight"/>
+                <w:sz w:val="26"/>
+              </w:rPr>
+              <w:t>388.0 $</w:t>
+            </w:r>
+          </w:p>
+        </w:tc>
+      </w:tr>
+    </w:tbl>
+    <w:tbl>
+      <w:tblPr>
+        <w:tblW w:type="auto" w:w="0"/>
+        <w:tblLook w:firstColumn="1" w:firstRow="1" w:lastColumn="0" w:lastRow="0" w:noHBand="0" w:noVBand="1" w:val="04A0"/>
+      </w:tblPr>
+      <w:tblGrid>
+        <w:gridCol w:w="2340"/>
+        <w:gridCol w:w="2340"/>
+        <w:gridCol w:w="2340"/>
+        <w:gridCol w:w="2340"/>
+      </w:tblGrid>
+      <w:tr>
+        <w:tc>
+          <w:tcPr>
+            <w:tcW w:type="dxa" w:w="4320"/>
+            <w:shd w:fill="ffffff"/>
+          </w:tcPr>
+          <w:p>
+            <w:pPr>
+              <w:jc w:val="right"/>
+            </w:pPr>
+            <w:r>
+              <w:rPr>
+                <w:rFonts w:ascii="Yu Gothic UI Semilight" w:hAnsi="Yu Gothic UI Semilight"/>
+                <w:sz w:val="22"/>
+              </w:rPr>
+              <w:t>GST</w:t>
+            </w:r>
+          </w:p>
+        </w:tc>
+        <w:tc>
+          <w:tcPr>
+            <w:tcW w:type="dxa" w:w="2160"/>
+            <w:shd w:fill="ffffff"/>
+          </w:tcPr>
+          <w:p>
+            <w:pPr>
+              <w:jc w:val="right"/>
+            </w:pPr>
+            <w:r>
+              <w:rPr>
+                <w:rFonts w:ascii="Yu Gothic UI Semilight" w:hAnsi="Yu Gothic UI Semilight"/>
+                <w:sz w:val="22"/>
+              </w:rPr>
+            </w:r>
+          </w:p>
+        </w:tc>
+        <w:tc>
+          <w:tcPr>
+            <w:tcW w:type="dxa" w:w="1440"/>
+            <w:shd w:fill="ffffff"/>
+          </w:tcPr>
+          <w:p>
+            <w:pPr>
+              <w:jc w:val="right"/>
+            </w:pPr>
+            <w:r>
+              <w:rPr>
+                <w:rFonts w:ascii="Yu Gothic UI Semilight" w:hAnsi="Yu Gothic UI Semilight"/>
+                <w:sz w:val="22"/>
+              </w:rPr>
+              <w:t>5 %</w:t>
+            </w:r>
+          </w:p>
+        </w:tc>
+        <w:tc>
+          <w:tcPr>
+            <w:tcW w:type="dxa" w:w="1440"/>
+            <w:shd w:fill="ffffff"/>
+          </w:tcPr>
+          <w:p>
+            <w:pPr>
+              <w:jc w:val="right"/>
+            </w:pPr>
+            <w:r>
+              <w:rPr>
+                <w:rFonts w:ascii="Yu Gothic UI Semilight" w:hAnsi="Yu Gothic UI Semilight"/>
+                <w:sz w:val="22"/>
+              </w:rPr>
+              <w:t>19.4 $</w:t>
+            </w:r>
+          </w:p>
+        </w:tc>
+      </w:tr>
+    </w:tbl>
+    <w:tbl>
+      <w:tblPr>
+        <w:tblW w:type="auto" w:w="0"/>
+        <w:tblLook w:firstColumn="1" w:firstRow="1" w:lastColumn="0" w:lastRow="0" w:noHBand="0" w:noVBand="1" w:val="04A0"/>
+      </w:tblPr>
+      <w:tblGrid>
+        <w:gridCol w:w="2340"/>
+        <w:gridCol w:w="2340"/>
+        <w:gridCol w:w="2340"/>
+        <w:gridCol w:w="2340"/>
+      </w:tblGrid>
+      <w:tr>
+        <w:tc>
+          <w:tcPr>
+            <w:tcW w:type="dxa" w:w="4320"/>
+            <w:shd w:fill="ffffff"/>
+          </w:tcPr>
+          <w:p>
+            <w:pPr>
+              <w:jc w:val="left"/>
+            </w:pPr>
+            <w:r>
+              <w:rPr>
+                <w:rFonts w:ascii="Yu Gothic UI Semilight" w:hAnsi="Yu Gothic UI Semilight"/>
+                <w:b/>
+                <w:sz w:val="26"/>
+              </w:rPr>
+              <w:t>TOTAL</w:t>
+            </w:r>
+          </w:p>
+        </w:tc>
+        <w:tc>
+          <w:tcPr>
+            <w:tcW w:type="dxa" w:w="2160"/>
+            <w:shd w:fill="ffffff"/>
+          </w:tcPr>
+          <w:p>
+            <w:pPr>
+              <w:jc w:val="left"/>
+            </w:pPr>
+            <w:r>
+              <w:rPr>
+                <w:rFonts w:ascii="Yu Gothic UI Semilight" w:hAnsi="Yu Gothic UI Semilight"/>
+                <w:b/>
+                <w:sz w:val="26"/>
+              </w:rPr>
+            </w:r>
+          </w:p>
+        </w:tc>
+        <w:tc>
+          <w:tcPr>
+            <w:tcW w:type="dxa" w:w="1440"/>
+            <w:shd w:fill="ffffff"/>
+          </w:tcPr>
+          <w:p>
+            <w:pPr>
+              <w:jc w:val="left"/>
+            </w:pPr>
+            <w:r>
+              <w:rPr>
+                <w:rFonts w:ascii="Yu Gothic UI Semilight" w:hAnsi="Yu Gothic UI Semilight"/>
+                <w:b/>
+                <w:sz w:val="26"/>
+              </w:rPr>
+            </w:r>
+          </w:p>
+        </w:tc>
+        <w:tc>
+          <w:tcPr>
+            <w:tcW w:type="dxa" w:w="1440"/>
+            <w:shd w:fill="ffffff"/>
+          </w:tcPr>
+          <w:p>
+            <w:pPr>
+              <w:jc w:val="left"/>
+            </w:pPr>
+            <w:r>
+              <w:rPr>
+                <w:rFonts w:ascii="Yu Gothic UI Semilight" w:hAnsi="Yu Gothic UI Semilight"/>
+                <w:b/>
+                <w:sz w:val="26"/>
+              </w:rPr>
+              <w:t>$ 407.4</w:t>
             </w:r>
           </w:p>
         </w:tc>

</xml_diff>